<commit_message>
Mise à jour des titres
</commit_message>
<xml_diff>
--- a/Documents/Documentation/5_Jeux_tests/Jeux_test_V1.docx
+++ b/Documents/Documentation/5_Jeux_tests/Jeux_test_V1.docx
@@ -1257,27 +1257,15 @@
     <w:p>
       <w:pPr>
         <w:pStyle w:val="Titre2"/>
-        <w:rPr>
-          <w:lang w:val="en-US"/>
-        </w:rPr>
-      </w:pPr>
-      <w:r>
-        <w:rPr>
-          <w:lang w:val="en-US"/>
-        </w:rPr>
-        <w:t xml:space="preserve">TEST UNITAIRE </w:t>
-      </w:r>
-      <w:r>
-        <w:rPr>
-          <w:lang w:val="en-US"/>
-        </w:rPr>
-        <w:t>- L</w:t>
-      </w:r>
-      <w:r>
-        <w:rPr>
-          <w:lang w:val="en-US"/>
-        </w:rPr>
-        <w:t>OGIN</w:t>
+      </w:pPr>
+      <w:r>
+        <w:t>Test unitaire</w:t>
+      </w:r>
+      <w:r>
+        <w:t xml:space="preserve"> </w:t>
+      </w:r>
+      <w:r>
+        <w:t>- login</w:t>
       </w:r>
     </w:p>
     <w:p>
@@ -1820,19 +1808,13 @@
       </w:pPr>
       <w:r>
         <w:lastRenderedPageBreak/>
-        <w:t xml:space="preserve">TEST UNITAIRE </w:t>
-      </w:r>
-      <w:r>
-        <w:t>–</w:t>
-      </w:r>
-      <w:r>
-        <w:t xml:space="preserve"> </w:t>
-      </w:r>
-      <w:r>
-        <w:t>GESTION D</w:t>
-      </w:r>
-      <w:r>
-        <w:t xml:space="preserve">U MATÉRIEL </w:t>
+        <w:t xml:space="preserve">Test unitaire </w:t>
+      </w:r>
+      <w:r>
+        <w:t xml:space="preserve">– </w:t>
+      </w:r>
+      <w:r>
+        <w:t xml:space="preserve">gestion du matériel </w:t>
       </w:r>
     </w:p>
     <w:p>
@@ -1840,10 +1822,7 @@
         <w:pStyle w:val="Text-st"/>
       </w:pPr>
       <w:r>
-        <w:t xml:space="preserve">En tant qu’administrateur, j’aimerai pouvoir </w:t>
-      </w:r>
-      <w:r>
-        <w:t>insérer un produit dans le stock</w:t>
+        <w:t>En tant qu’administrateur, j’aimerai pouvoir insérer un produit dans le stock</w:t>
       </w:r>
       <w:r>
         <w:t>, afin de le créer, modifier ou supprimer</w:t>
@@ -2170,57 +2149,35 @@
         <w:pStyle w:val="Titre2"/>
         <w:rPr>
           <w:smallCaps/>
-          <w:lang w:val="en-US"/>
         </w:rPr>
       </w:pPr>
       <w:r>
         <w:rPr>
           <w:smallCaps/>
-          <w:lang w:val="en-US"/>
         </w:rPr>
-        <w:t>TEST FONCTIONNEL</w:t>
-      </w:r>
+        <w:t xml:space="preserve">Test fonctionnel – </w:t>
+      </w:r>
+      <w:proofErr w:type="spellStart"/>
       <w:r>
         <w:rPr>
           <w:smallCaps/>
-          <w:lang w:val="en-US"/>
         </w:rPr>
-        <w:t xml:space="preserve"> – CRUD AD</w:t>
-      </w:r>
+        <w:t>crud</w:t>
+      </w:r>
+      <w:proofErr w:type="spellEnd"/>
       <w:r>
         <w:rPr>
           <w:smallCaps/>
-          <w:lang w:val="en-US"/>
         </w:rPr>
-        <w:t>MINISTRATEUR</w:t>
+        <w:t xml:space="preserve"> administrateur</w:t>
       </w:r>
     </w:p>
     <w:p>
       <w:pPr>
         <w:pStyle w:val="Titre3"/>
-        <w:rPr>
-          <w:lang w:val="en-US"/>
-        </w:rPr>
-      </w:pPr>
-      <w:r>
-        <w:rPr>
-          <w:lang w:val="en-US"/>
-        </w:rPr>
-        <w:t xml:space="preserve">Test </w:t>
-      </w:r>
-      <w:proofErr w:type="spellStart"/>
-      <w:r>
-        <w:rPr>
-          <w:lang w:val="en-US"/>
-        </w:rPr>
-        <w:t>prévu</w:t>
-      </w:r>
-      <w:proofErr w:type="spellEnd"/>
-      <w:r>
-        <w:rPr>
-          <w:lang w:val="en-US"/>
-        </w:rPr>
-        <w:t xml:space="preserve"> </w:t>
+      </w:pPr>
+      <w:r>
+        <w:t xml:space="preserve">Test prévu </w:t>
       </w:r>
     </w:p>
     <w:p>
@@ -2263,7 +2220,7 @@
       </w:pPr>
       <w:r>
         <w:lastRenderedPageBreak/>
-        <w:t>TEST DE PERFORMANCE</w:t>
+        <w:t>Test de performance</w:t>
       </w:r>
     </w:p>
     <w:p>
@@ -2320,10 +2277,7 @@
       </w:pPr>
       <w:r>
         <w:lastRenderedPageBreak/>
-        <w:t>TEST DE SÉCURITÉ</w:t>
-      </w:r>
-      <w:r>
-        <w:t xml:space="preserve"> – MOT DE PASSE</w:t>
+        <w:t>Test de sécurité – mot de passe</w:t>
       </w:r>
     </w:p>
     <w:p>
@@ -2396,7 +2350,7 @@
         <w:pStyle w:val="Titre2"/>
       </w:pPr>
       <w:r>
-        <w:t xml:space="preserve">TEST UNITAIRE </w:t>
+        <w:t xml:space="preserve">Test unitaire </w:t>
       </w:r>
     </w:p>
     <w:p>
@@ -2455,7 +2409,7 @@
         <w:rPr>
           <w:smallCaps/>
         </w:rPr>
-        <w:t>TEST FONCTIONNEL</w:t>
+        <w:t>Test fonctionnel</w:t>
       </w:r>
     </w:p>
     <w:p>
@@ -2505,7 +2459,7 @@
       </w:pPr>
       <w:r>
         <w:lastRenderedPageBreak/>
-        <w:t>TEST DE PERFORMANCE</w:t>
+        <w:t>Test de performance</w:t>
       </w:r>
     </w:p>
     <w:p>
@@ -2554,7 +2508,7 @@
         <w:pStyle w:val="Titre2"/>
       </w:pPr>
       <w:r>
-        <w:t>TEST DE SÉCURITÉ</w:t>
+        <w:t>Test de sécurité</w:t>
       </w:r>
     </w:p>
     <w:p>
@@ -5001,11 +4955,10 @@
     <w:basedOn w:val="Normal"/>
     <w:next w:val="Normal"/>
     <w:link w:val="Titre2Car"/>
-    <w:autoRedefine/>
     <w:uiPriority w:val="9"/>
     <w:unhideWhenUsed/>
     <w:qFormat/>
-    <w:rsid w:val="00B36ECE"/>
+    <w:rsid w:val="003C04B3"/>
     <w:pPr>
       <w:keepNext/>
       <w:keepLines/>
@@ -5173,7 +5126,7 @@
     <w:basedOn w:val="Policepardfaut"/>
     <w:link w:val="Titre2"/>
     <w:uiPriority w:val="9"/>
-    <w:rsid w:val="00B36ECE"/>
+    <w:rsid w:val="003C04B3"/>
     <w:rPr>
       <w:rFonts w:ascii="Century Gothic" w:eastAsiaTheme="majorEastAsia" w:hAnsi="Century Gothic" w:cstheme="majorBidi"/>
       <w:color w:val="2F5496" w:themeColor="accent1" w:themeShade="BF"/>
@@ -6107,6 +6060,7 @@
     <w:rsid w:val="004C7D16"/>
     <w:rsid w:val="00532292"/>
     <w:rsid w:val="005D1427"/>
+    <w:rsid w:val="0083629D"/>
     <w:rsid w:val="008520D6"/>
     <w:rsid w:val="00A365AD"/>
     <w:rsid w:val="00A8106A"/>
@@ -6886,7 +6840,9 @@
 </file>
 
 <file path=customXml/item2.xml><?xml version="1.0" encoding="utf-8"?>
-<b:Sources xmlns:b="http://schemas.openxmlformats.org/officeDocument/2006/bibliography" xmlns="http://schemas.openxmlformats.org/officeDocument/2006/bibliography" SelectedStyle="\APASixthEditionOfficeOnline.xsl" StyleName="APA" Version="6"/>
+<p:properties xmlns:p="http://schemas.microsoft.com/office/2006/metadata/properties" xmlns:xsi="http://www.w3.org/2001/XMLSchema-instance" xmlns:pc="http://schemas.microsoft.com/office/infopath/2007/PartnerControls">
+  <documentManagement/>
+</p:properties>
 </file>
 
 <file path=customXml/item3.xml><?xml version="1.0" encoding="utf-8"?>
@@ -7101,9 +7057,7 @@
 </file>
 
 <file path=customXml/item4.xml><?xml version="1.0" encoding="utf-8"?>
-<p:properties xmlns:p="http://schemas.microsoft.com/office/2006/metadata/properties" xmlns:xsi="http://www.w3.org/2001/XMLSchema-instance" xmlns:pc="http://schemas.microsoft.com/office/infopath/2007/PartnerControls">
-  <documentManagement/>
-</p:properties>
+<b:Sources xmlns:b="http://schemas.openxmlformats.org/officeDocument/2006/bibliography" xmlns="http://schemas.openxmlformats.org/officeDocument/2006/bibliography" SelectedStyle="\APASixthEditionOfficeOnline.xsl" StyleName="APA" Version="6"/>
 </file>
 
 <file path=customXml/itemProps1.xml><?xml version="1.0" encoding="utf-8"?>
@@ -7115,9 +7069,10 @@
 </file>
 
 <file path=customXml/itemProps2.xml><?xml version="1.0" encoding="utf-8"?>
-<ds:datastoreItem xmlns:ds="http://schemas.openxmlformats.org/officeDocument/2006/customXml" ds:itemID="{B0F0EE6E-D7A6-4746-94B3-D2A34A7EE3CF}">
+<ds:datastoreItem xmlns:ds="http://schemas.openxmlformats.org/officeDocument/2006/customXml" ds:itemID="{2C5D02CF-D864-46A7-8407-B0D572A41C18}">
   <ds:schemaRefs>
-    <ds:schemaRef ds:uri="http://schemas.openxmlformats.org/officeDocument/2006/bibliography"/>
+    <ds:schemaRef ds:uri="http://schemas.microsoft.com/office/2006/metadata/properties"/>
+    <ds:schemaRef ds:uri="http://schemas.microsoft.com/office/infopath/2007/PartnerControls"/>
   </ds:schemaRefs>
 </ds:datastoreItem>
 </file>
@@ -7142,10 +7097,9 @@
 </file>
 
 <file path=customXml/itemProps4.xml><?xml version="1.0" encoding="utf-8"?>
-<ds:datastoreItem xmlns:ds="http://schemas.openxmlformats.org/officeDocument/2006/customXml" ds:itemID="{2C5D02CF-D864-46A7-8407-B0D572A41C18}">
+<ds:datastoreItem xmlns:ds="http://schemas.openxmlformats.org/officeDocument/2006/customXml" ds:itemID="{B0F0EE6E-D7A6-4746-94B3-D2A34A7EE3CF}">
   <ds:schemaRefs>
-    <ds:schemaRef ds:uri="http://schemas.microsoft.com/office/2006/metadata/properties"/>
-    <ds:schemaRef ds:uri="http://schemas.microsoft.com/office/infopath/2007/PartnerControls"/>
+    <ds:schemaRef ds:uri="http://schemas.openxmlformats.org/officeDocument/2006/bibliography"/>
   </ds:schemaRefs>
 </ds:datastoreItem>
 </file>
</xml_diff>